<commit_message>
Add book and task refs
</commit_message>
<xml_diff>
--- a/src/task/task_7/task_7.docx
+++ b/src/task/task_7/task_7.docx
@@ -24,9 +24,8 @@
       <w:r>
         <w:rPr>
           <w:sz w:val="28"/>
-          <w:lang w:val="en-US"/>
-        </w:rPr>
-        <w:t>Windows</w:t>
+        </w:rPr>
+        <w:t>WPF</w:t>
       </w:r>
       <w:r>
         <w:rPr>
@@ -37,39 +36,14 @@
       <w:r>
         <w:rPr>
           <w:sz w:val="28"/>
-          <w:lang w:val="en-US"/>
-        </w:rPr>
-        <w:t>Forms</w:t>
+        </w:rPr>
+        <w:t xml:space="preserve">с графическим интерфейсом </w:t>
       </w:r>
       <w:r>
         <w:rPr>
           <w:sz w:val="28"/>
         </w:rPr>
-        <w:t xml:space="preserve"> </w:t>
-      </w:r>
-      <w:r>
-        <w:rPr>
-          <w:sz w:val="28"/>
-        </w:rPr>
-        <w:t>для создания объекта какого-либо из ваших классов. П</w:t>
-      </w:r>
-      <w:r>
-        <w:rPr>
-          <w:sz w:val="28"/>
-        </w:rPr>
-        <w:t xml:space="preserve">родемонстрируйте в нем работу </w:t>
-      </w:r>
-      <w:r>
-        <w:rPr>
-          <w:sz w:val="28"/>
-        </w:rPr>
-        <w:t xml:space="preserve">не менее 3 </w:t>
-      </w:r>
-      <w:r>
-        <w:rPr>
-          <w:sz w:val="28"/>
-        </w:rPr>
-        <w:t xml:space="preserve">различных элементов управления. </w:t>
+        <w:t xml:space="preserve">для создания объекта какого-либо из ваших классов. Продемонстрируйте в нем работу не менее 3 различных элементов управления. </w:t>
       </w:r>
       <w:r>
         <w:rPr>
@@ -87,16 +61,10 @@
         <w:rPr>
           <w:sz w:val="28"/>
         </w:rPr>
-        <w:t xml:space="preserve"> вводиться не менее 5 свойств класса</w:t>
+        <w:t xml:space="preserve"> вводиться не менее 5 свойств класса.</w:t>
       </w:r>
       <w:bookmarkStart w:id="0" w:name="_GoBack"/>
       <w:bookmarkEnd w:id="0"/>
-      <w:r>
-        <w:rPr>
-          <w:sz w:val="28"/>
-        </w:rPr>
-        <w:t>.</w:t>
-      </w:r>
     </w:p>
     <w:p>
       <w:pPr>
@@ -129,7 +97,19 @@
         <w:rPr>
           <w:sz w:val="28"/>
         </w:rPr>
-        <w:t xml:space="preserve"> (проверки) вводимых значений. Если вводится неправильное значение, рядом с элементом ввода должно отобразиться сообщение с пояснением об совершённой ошибке.</w:t>
+        <w:t xml:space="preserve"> (проверки) вводимых значений. Если вводится неправильное значение, рядом с элементом ввода должно отобра</w:t>
+      </w:r>
+      <w:r>
+        <w:rPr>
+          <w:sz w:val="28"/>
+        </w:rPr>
+        <w:t>зиться сообщение с пояснением о</w:t>
+      </w:r>
+      <w:r>
+        <w:rPr>
+          <w:sz w:val="28"/>
+        </w:rPr>
+        <w:t xml:space="preserve"> совершённой ошибке.</w:t>
       </w:r>
     </w:p>
     <w:p>

</xml_diff>